<commit_message>
Dani pushed everything once in a while
</commit_message>
<xml_diff>
--- a/documents/DaniGargya_MA_thesis_draft_Jul24.docx
+++ b/documents/DaniGargya_MA_thesis_draft_Jul24.docx
@@ -355,47 +355,7 @@
           <w:szCs w:val="24"/>
           <w:lang w:val="en-US"/>
         </w:rPr>
-        <w:t xml:space="preserve">Prof. Dr. Astrid </w:t>
-      </w:r>
-      <w:proofErr w:type="spellStart"/>
-      <w:r>
-        <w:rPr>
-          <w:rFonts w:ascii="Arial" w:hAnsi="Arial" w:cs="Arial"/>
-          <w:sz w:val="24"/>
-          <w:szCs w:val="24"/>
-          <w:lang w:val="en-US"/>
-        </w:rPr>
-        <w:t>Carrapatoso</w:t>
-      </w:r>
-      <w:proofErr w:type="spellEnd"/>
-      <w:r>
-        <w:rPr>
-          <w:rFonts w:ascii="Arial" w:hAnsi="Arial" w:cs="Arial"/>
-          <w:sz w:val="24"/>
-          <w:szCs w:val="24"/>
-          <w:lang w:val="en-US"/>
-        </w:rPr>
-        <w:t xml:space="preserve">, </w:t>
-      </w:r>
-      <w:proofErr w:type="spellStart"/>
-      <w:r>
-        <w:rPr>
-          <w:rFonts w:ascii="Arial" w:hAnsi="Arial" w:cs="Arial"/>
-          <w:sz w:val="24"/>
-          <w:szCs w:val="24"/>
-          <w:lang w:val="en-US"/>
-        </w:rPr>
-        <w:t>Pädagogische</w:t>
-      </w:r>
-      <w:proofErr w:type="spellEnd"/>
-      <w:r>
-        <w:rPr>
-          <w:rFonts w:ascii="Arial" w:hAnsi="Arial" w:cs="Arial"/>
-          <w:sz w:val="24"/>
-          <w:szCs w:val="24"/>
-          <w:lang w:val="en-US"/>
-        </w:rPr>
-        <w:t xml:space="preserve"> Hochschule Freiburg</w:t>
+        <w:t>Prof. Dr. Astrid Carrapatoso, Pädagogische Hochschule Freiburg</w:t>
       </w:r>
       <w:r>
         <w:rPr>
@@ -600,7 +560,11 @@
     <w:sdt>
       <w:sdtPr>
         <w:rPr>
-          <w:rFonts w:ascii="Arial" w:hAnsi="Arial" w:cs="Arial"/>
+          <w:rFonts w:ascii="Arial" w:eastAsiaTheme="minorHAnsi" w:hAnsi="Arial" w:cs="Arial"/>
+          <w:color w:val="auto"/>
+          <w:sz w:val="22"/>
+          <w:szCs w:val="22"/>
+          <w:lang w:val="de-DE"/>
         </w:rPr>
         <w:id w:val="-356040654"/>
         <w:docPartObj>
@@ -610,14 +574,9 @@
       </w:sdtPr>
       <w:sdtEndPr>
         <w:rPr>
-          <w:rFonts w:eastAsiaTheme="minorHAnsi"/>
           <w:b/>
           <w:bCs/>
           <w:noProof/>
-          <w:color w:val="auto"/>
-          <w:sz w:val="22"/>
-          <w:szCs w:val="22"/>
-          <w:lang w:val="de-DE"/>
         </w:rPr>
       </w:sdtEndPr>
       <w:sdtContent>
@@ -642,8 +601,13 @@
               <w:tab w:val="right" w:leader="dot" w:pos="9062"/>
             </w:tabs>
             <w:rPr>
-              <w:rFonts w:ascii="Arial" w:hAnsi="Arial" w:cs="Arial"/>
+              <w:rFonts w:eastAsiaTheme="minorEastAsia"/>
               <w:noProof/>
+              <w:kern w:val="2"/>
+              <w:sz w:val="24"/>
+              <w:szCs w:val="24"/>
+              <w:lang w:val="en-GB" w:eastAsia="en-GB"/>
+              <w14:ligatures w14:val="standardContextual"/>
             </w:rPr>
           </w:pPr>
           <w:r>
@@ -664,7 +628,7 @@
             </w:rPr>
             <w:fldChar w:fldCharType="separate"/>
           </w:r>
-          <w:hyperlink w:anchor="_Toc169013601" w:history="1">
+          <w:hyperlink w:anchor="_Toc169769771" w:history="1">
             <w:r>
               <w:rPr>
                 <w:rStyle w:val="Hyperlink"/>
@@ -676,7 +640,6 @@
             </w:r>
             <w:r>
               <w:rPr>
-                <w:rFonts w:ascii="Arial" w:hAnsi="Arial" w:cs="Arial"/>
                 <w:noProof/>
                 <w:webHidden/>
               </w:rPr>
@@ -684,7 +647,6 @@
             </w:r>
             <w:r>
               <w:rPr>
-                <w:rFonts w:ascii="Arial" w:hAnsi="Arial" w:cs="Arial"/>
                 <w:noProof/>
                 <w:webHidden/>
               </w:rPr>
@@ -692,22 +654,19 @@
             </w:r>
             <w:r>
               <w:rPr>
-                <w:rFonts w:ascii="Arial" w:hAnsi="Arial" w:cs="Arial"/>
-                <w:noProof/>
-                <w:webHidden/>
-              </w:rPr>
-              <w:instrText xml:space="preserve"> PAGEREF _Toc169013601 \h </w:instrText>
-            </w:r>
-            <w:r>
-              <w:rPr>
-                <w:rFonts w:ascii="Arial" w:hAnsi="Arial" w:cs="Arial"/>
-                <w:noProof/>
-                <w:webHidden/>
-              </w:rPr>
-            </w:r>
-            <w:r>
-              <w:rPr>
-                <w:rFonts w:ascii="Arial" w:hAnsi="Arial" w:cs="Arial"/>
+                <w:noProof/>
+                <w:webHidden/>
+              </w:rPr>
+              <w:instrText xml:space="preserve"> PAGEREF _Toc169769771 \h </w:instrText>
+            </w:r>
+            <w:r>
+              <w:rPr>
+                <w:noProof/>
+                <w:webHidden/>
+              </w:rPr>
+            </w:r>
+            <w:r>
+              <w:rPr>
                 <w:noProof/>
                 <w:webHidden/>
               </w:rPr>
@@ -715,7 +674,6 @@
             </w:r>
             <w:r>
               <w:rPr>
-                <w:rFonts w:ascii="Arial" w:hAnsi="Arial" w:cs="Arial"/>
                 <w:noProof/>
                 <w:webHidden/>
               </w:rPr>
@@ -723,7 +681,6 @@
             </w:r>
             <w:r>
               <w:rPr>
-                <w:rFonts w:ascii="Arial" w:hAnsi="Arial" w:cs="Arial"/>
                 <w:noProof/>
                 <w:webHidden/>
               </w:rPr>
@@ -738,11 +695,16 @@
               <w:tab w:val="right" w:leader="dot" w:pos="9062"/>
             </w:tabs>
             <w:rPr>
-              <w:rFonts w:ascii="Arial" w:hAnsi="Arial" w:cs="Arial"/>
+              <w:rFonts w:eastAsiaTheme="minorEastAsia"/>
               <w:noProof/>
+              <w:kern w:val="2"/>
+              <w:sz w:val="24"/>
+              <w:szCs w:val="24"/>
+              <w:lang w:val="en-GB" w:eastAsia="en-GB"/>
+              <w14:ligatures w14:val="standardContextual"/>
             </w:rPr>
           </w:pPr>
-          <w:hyperlink w:anchor="_Toc169013602" w:history="1">
+          <w:hyperlink w:anchor="_Toc169769772" w:history="1">
             <w:r>
               <w:rPr>
                 <w:rStyle w:val="Hyperlink"/>
@@ -754,7 +716,6 @@
             </w:r>
             <w:r>
               <w:rPr>
-                <w:rFonts w:ascii="Arial" w:hAnsi="Arial" w:cs="Arial"/>
                 <w:noProof/>
                 <w:webHidden/>
               </w:rPr>
@@ -762,7 +723,6 @@
             </w:r>
             <w:r>
               <w:rPr>
-                <w:rFonts w:ascii="Arial" w:hAnsi="Arial" w:cs="Arial"/>
                 <w:noProof/>
                 <w:webHidden/>
               </w:rPr>
@@ -770,22 +730,19 @@
             </w:r>
             <w:r>
               <w:rPr>
-                <w:rFonts w:ascii="Arial" w:hAnsi="Arial" w:cs="Arial"/>
-                <w:noProof/>
-                <w:webHidden/>
-              </w:rPr>
-              <w:instrText xml:space="preserve"> PAGEREF _Toc169013602 \h </w:instrText>
-            </w:r>
-            <w:r>
-              <w:rPr>
-                <w:rFonts w:ascii="Arial" w:hAnsi="Arial" w:cs="Arial"/>
-                <w:noProof/>
-                <w:webHidden/>
-              </w:rPr>
-            </w:r>
-            <w:r>
-              <w:rPr>
-                <w:rFonts w:ascii="Arial" w:hAnsi="Arial" w:cs="Arial"/>
+                <w:noProof/>
+                <w:webHidden/>
+              </w:rPr>
+              <w:instrText xml:space="preserve"> PAGEREF _Toc169769772 \h </w:instrText>
+            </w:r>
+            <w:r>
+              <w:rPr>
+                <w:noProof/>
+                <w:webHidden/>
+              </w:rPr>
+            </w:r>
+            <w:r>
+              <w:rPr>
                 <w:noProof/>
                 <w:webHidden/>
               </w:rPr>
@@ -793,7 +750,6 @@
             </w:r>
             <w:r>
               <w:rPr>
-                <w:rFonts w:ascii="Arial" w:hAnsi="Arial" w:cs="Arial"/>
                 <w:noProof/>
                 <w:webHidden/>
               </w:rPr>
@@ -801,7 +757,6 @@
             </w:r>
             <w:r>
               <w:rPr>
-                <w:rFonts w:ascii="Arial" w:hAnsi="Arial" w:cs="Arial"/>
                 <w:noProof/>
                 <w:webHidden/>
               </w:rPr>
@@ -816,11 +771,16 @@
               <w:tab w:val="right" w:leader="dot" w:pos="9062"/>
             </w:tabs>
             <w:rPr>
-              <w:rFonts w:ascii="Arial" w:hAnsi="Arial" w:cs="Arial"/>
+              <w:rFonts w:eastAsiaTheme="minorEastAsia"/>
               <w:noProof/>
+              <w:kern w:val="2"/>
+              <w:sz w:val="24"/>
+              <w:szCs w:val="24"/>
+              <w:lang w:val="en-GB" w:eastAsia="en-GB"/>
+              <w14:ligatures w14:val="standardContextual"/>
             </w:rPr>
           </w:pPr>
-          <w:hyperlink w:anchor="_Toc169013603" w:history="1">
+          <w:hyperlink w:anchor="_Toc169769773" w:history="1">
             <w:r>
               <w:rPr>
                 <w:rStyle w:val="Hyperlink"/>
@@ -832,7 +792,6 @@
             </w:r>
             <w:r>
               <w:rPr>
-                <w:rFonts w:ascii="Arial" w:hAnsi="Arial" w:cs="Arial"/>
                 <w:noProof/>
                 <w:webHidden/>
               </w:rPr>
@@ -840,7 +799,6 @@
             </w:r>
             <w:r>
               <w:rPr>
-                <w:rFonts w:ascii="Arial" w:hAnsi="Arial" w:cs="Arial"/>
                 <w:noProof/>
                 <w:webHidden/>
               </w:rPr>
@@ -848,22 +806,19 @@
             </w:r>
             <w:r>
               <w:rPr>
-                <w:rFonts w:ascii="Arial" w:hAnsi="Arial" w:cs="Arial"/>
-                <w:noProof/>
-                <w:webHidden/>
-              </w:rPr>
-              <w:instrText xml:space="preserve"> PAGEREF _Toc169013603 \h </w:instrText>
-            </w:r>
-            <w:r>
-              <w:rPr>
-                <w:rFonts w:ascii="Arial" w:hAnsi="Arial" w:cs="Arial"/>
-                <w:noProof/>
-                <w:webHidden/>
-              </w:rPr>
-            </w:r>
-            <w:r>
-              <w:rPr>
-                <w:rFonts w:ascii="Arial" w:hAnsi="Arial" w:cs="Arial"/>
+                <w:noProof/>
+                <w:webHidden/>
+              </w:rPr>
+              <w:instrText xml:space="preserve"> PAGEREF _Toc169769773 \h </w:instrText>
+            </w:r>
+            <w:r>
+              <w:rPr>
+                <w:noProof/>
+                <w:webHidden/>
+              </w:rPr>
+            </w:r>
+            <w:r>
+              <w:rPr>
                 <w:noProof/>
                 <w:webHidden/>
               </w:rPr>
@@ -871,7 +826,6 @@
             </w:r>
             <w:r>
               <w:rPr>
-                <w:rFonts w:ascii="Arial" w:hAnsi="Arial" w:cs="Arial"/>
                 <w:noProof/>
                 <w:webHidden/>
               </w:rPr>
@@ -879,7 +833,6 @@
             </w:r>
             <w:r>
               <w:rPr>
-                <w:rFonts w:ascii="Arial" w:hAnsi="Arial" w:cs="Arial"/>
                 <w:noProof/>
                 <w:webHidden/>
               </w:rPr>
@@ -894,11 +847,16 @@
               <w:tab w:val="right" w:leader="dot" w:pos="9062"/>
             </w:tabs>
             <w:rPr>
-              <w:rFonts w:ascii="Arial" w:hAnsi="Arial" w:cs="Arial"/>
+              <w:rFonts w:eastAsiaTheme="minorEastAsia"/>
               <w:noProof/>
+              <w:kern w:val="2"/>
+              <w:sz w:val="24"/>
+              <w:szCs w:val="24"/>
+              <w:lang w:val="en-GB" w:eastAsia="en-GB"/>
+              <w14:ligatures w14:val="standardContextual"/>
             </w:rPr>
           </w:pPr>
-          <w:hyperlink w:anchor="_Toc169013604" w:history="1">
+          <w:hyperlink w:anchor="_Toc169769774" w:history="1">
             <w:r>
               <w:rPr>
                 <w:rStyle w:val="Hyperlink"/>
@@ -910,7 +868,6 @@
             </w:r>
             <w:r>
               <w:rPr>
-                <w:rFonts w:ascii="Arial" w:hAnsi="Arial" w:cs="Arial"/>
                 <w:noProof/>
                 <w:webHidden/>
               </w:rPr>
@@ -918,7 +875,6 @@
             </w:r>
             <w:r>
               <w:rPr>
-                <w:rFonts w:ascii="Arial" w:hAnsi="Arial" w:cs="Arial"/>
                 <w:noProof/>
                 <w:webHidden/>
               </w:rPr>
@@ -926,22 +882,19 @@
             </w:r>
             <w:r>
               <w:rPr>
-                <w:rFonts w:ascii="Arial" w:hAnsi="Arial" w:cs="Arial"/>
-                <w:noProof/>
-                <w:webHidden/>
-              </w:rPr>
-              <w:instrText xml:space="preserve"> PAGEREF _Toc169013604 \h </w:instrText>
-            </w:r>
-            <w:r>
-              <w:rPr>
-                <w:rFonts w:ascii="Arial" w:hAnsi="Arial" w:cs="Arial"/>
-                <w:noProof/>
-                <w:webHidden/>
-              </w:rPr>
-            </w:r>
-            <w:r>
-              <w:rPr>
-                <w:rFonts w:ascii="Arial" w:hAnsi="Arial" w:cs="Arial"/>
+                <w:noProof/>
+                <w:webHidden/>
+              </w:rPr>
+              <w:instrText xml:space="preserve"> PAGEREF _Toc169769774 \h </w:instrText>
+            </w:r>
+            <w:r>
+              <w:rPr>
+                <w:noProof/>
+                <w:webHidden/>
+              </w:rPr>
+            </w:r>
+            <w:r>
+              <w:rPr>
                 <w:noProof/>
                 <w:webHidden/>
               </w:rPr>
@@ -949,7 +902,6 @@
             </w:r>
             <w:r>
               <w:rPr>
-                <w:rFonts w:ascii="Arial" w:hAnsi="Arial" w:cs="Arial"/>
                 <w:noProof/>
                 <w:webHidden/>
               </w:rPr>
@@ -957,7 +909,6 @@
             </w:r>
             <w:r>
               <w:rPr>
-                <w:rFonts w:ascii="Arial" w:hAnsi="Arial" w:cs="Arial"/>
                 <w:noProof/>
                 <w:webHidden/>
               </w:rPr>
@@ -972,11 +923,16 @@
               <w:tab w:val="right" w:leader="dot" w:pos="9062"/>
             </w:tabs>
             <w:rPr>
-              <w:rFonts w:ascii="Arial" w:hAnsi="Arial" w:cs="Arial"/>
+              <w:rFonts w:eastAsiaTheme="minorEastAsia"/>
               <w:noProof/>
+              <w:kern w:val="2"/>
+              <w:sz w:val="24"/>
+              <w:szCs w:val="24"/>
+              <w:lang w:val="en-GB" w:eastAsia="en-GB"/>
+              <w14:ligatures w14:val="standardContextual"/>
             </w:rPr>
           </w:pPr>
-          <w:hyperlink w:anchor="_Toc169013605" w:history="1">
+          <w:hyperlink w:anchor="_Toc169769775" w:history="1">
             <w:r>
               <w:rPr>
                 <w:rStyle w:val="Hyperlink"/>
@@ -988,7 +944,6 @@
             </w:r>
             <w:r>
               <w:rPr>
-                <w:rFonts w:ascii="Arial" w:hAnsi="Arial" w:cs="Arial"/>
                 <w:noProof/>
                 <w:webHidden/>
               </w:rPr>
@@ -996,7 +951,6 @@
             </w:r>
             <w:r>
               <w:rPr>
-                <w:rFonts w:ascii="Arial" w:hAnsi="Arial" w:cs="Arial"/>
                 <w:noProof/>
                 <w:webHidden/>
               </w:rPr>
@@ -1004,22 +958,19 @@
             </w:r>
             <w:r>
               <w:rPr>
-                <w:rFonts w:ascii="Arial" w:hAnsi="Arial" w:cs="Arial"/>
-                <w:noProof/>
-                <w:webHidden/>
-              </w:rPr>
-              <w:instrText xml:space="preserve"> PAGEREF _Toc169013605 \h </w:instrText>
-            </w:r>
-            <w:r>
-              <w:rPr>
-                <w:rFonts w:ascii="Arial" w:hAnsi="Arial" w:cs="Arial"/>
-                <w:noProof/>
-                <w:webHidden/>
-              </w:rPr>
-            </w:r>
-            <w:r>
-              <w:rPr>
-                <w:rFonts w:ascii="Arial" w:hAnsi="Arial" w:cs="Arial"/>
+                <w:noProof/>
+                <w:webHidden/>
+              </w:rPr>
+              <w:instrText xml:space="preserve"> PAGEREF _Toc169769775 \h </w:instrText>
+            </w:r>
+            <w:r>
+              <w:rPr>
+                <w:noProof/>
+                <w:webHidden/>
+              </w:rPr>
+            </w:r>
+            <w:r>
+              <w:rPr>
                 <w:noProof/>
                 <w:webHidden/>
               </w:rPr>
@@ -1027,7 +978,6 @@
             </w:r>
             <w:r>
               <w:rPr>
-                <w:rFonts w:ascii="Arial" w:hAnsi="Arial" w:cs="Arial"/>
                 <w:noProof/>
                 <w:webHidden/>
               </w:rPr>
@@ -1035,7 +985,6 @@
             </w:r>
             <w:r>
               <w:rPr>
-                <w:rFonts w:ascii="Arial" w:hAnsi="Arial" w:cs="Arial"/>
                 <w:noProof/>
                 <w:webHidden/>
               </w:rPr>
@@ -1050,11 +999,16 @@
               <w:tab w:val="right" w:leader="dot" w:pos="9062"/>
             </w:tabs>
             <w:rPr>
-              <w:rFonts w:ascii="Arial" w:hAnsi="Arial" w:cs="Arial"/>
+              <w:rFonts w:eastAsiaTheme="minorEastAsia"/>
               <w:noProof/>
+              <w:kern w:val="2"/>
+              <w:sz w:val="24"/>
+              <w:szCs w:val="24"/>
+              <w:lang w:val="en-GB" w:eastAsia="en-GB"/>
+              <w14:ligatures w14:val="standardContextual"/>
             </w:rPr>
           </w:pPr>
-          <w:hyperlink w:anchor="_Toc169013606" w:history="1">
+          <w:hyperlink w:anchor="_Toc169769776" w:history="1">
             <w:r>
               <w:rPr>
                 <w:rStyle w:val="Hyperlink"/>
@@ -1066,7 +1020,6 @@
             </w:r>
             <w:r>
               <w:rPr>
-                <w:rFonts w:ascii="Arial" w:hAnsi="Arial" w:cs="Arial"/>
                 <w:noProof/>
                 <w:webHidden/>
               </w:rPr>
@@ -1074,7 +1027,6 @@
             </w:r>
             <w:r>
               <w:rPr>
-                <w:rFonts w:ascii="Arial" w:hAnsi="Arial" w:cs="Arial"/>
                 <w:noProof/>
                 <w:webHidden/>
               </w:rPr>
@@ -1082,22 +1034,19 @@
             </w:r>
             <w:r>
               <w:rPr>
-                <w:rFonts w:ascii="Arial" w:hAnsi="Arial" w:cs="Arial"/>
-                <w:noProof/>
-                <w:webHidden/>
-              </w:rPr>
-              <w:instrText xml:space="preserve"> PAGEREF _Toc169013606 \h </w:instrText>
-            </w:r>
-            <w:r>
-              <w:rPr>
-                <w:rFonts w:ascii="Arial" w:hAnsi="Arial" w:cs="Arial"/>
-                <w:noProof/>
-                <w:webHidden/>
-              </w:rPr>
-            </w:r>
-            <w:r>
-              <w:rPr>
-                <w:rFonts w:ascii="Arial" w:hAnsi="Arial" w:cs="Arial"/>
+                <w:noProof/>
+                <w:webHidden/>
+              </w:rPr>
+              <w:instrText xml:space="preserve"> PAGEREF _Toc169769776 \h </w:instrText>
+            </w:r>
+            <w:r>
+              <w:rPr>
+                <w:noProof/>
+                <w:webHidden/>
+              </w:rPr>
+            </w:r>
+            <w:r>
+              <w:rPr>
                 <w:noProof/>
                 <w:webHidden/>
               </w:rPr>
@@ -1105,7 +1054,6 @@
             </w:r>
             <w:r>
               <w:rPr>
-                <w:rFonts w:ascii="Arial" w:hAnsi="Arial" w:cs="Arial"/>
                 <w:noProof/>
                 <w:webHidden/>
               </w:rPr>
@@ -1113,7 +1061,6 @@
             </w:r>
             <w:r>
               <w:rPr>
-                <w:rFonts w:ascii="Arial" w:hAnsi="Arial" w:cs="Arial"/>
                 <w:noProof/>
                 <w:webHidden/>
               </w:rPr>
@@ -1128,11 +1075,16 @@
               <w:tab w:val="right" w:leader="dot" w:pos="9062"/>
             </w:tabs>
             <w:rPr>
-              <w:rFonts w:ascii="Arial" w:hAnsi="Arial" w:cs="Arial"/>
+              <w:rFonts w:eastAsiaTheme="minorEastAsia"/>
               <w:noProof/>
+              <w:kern w:val="2"/>
+              <w:sz w:val="24"/>
+              <w:szCs w:val="24"/>
+              <w:lang w:val="en-GB" w:eastAsia="en-GB"/>
+              <w14:ligatures w14:val="standardContextual"/>
             </w:rPr>
           </w:pPr>
-          <w:hyperlink w:anchor="_Toc169013607" w:history="1">
+          <w:hyperlink w:anchor="_Toc169769777" w:history="1">
             <w:r>
               <w:rPr>
                 <w:rStyle w:val="Hyperlink"/>
@@ -1144,7 +1096,6 @@
             </w:r>
             <w:r>
               <w:rPr>
-                <w:rFonts w:ascii="Arial" w:hAnsi="Arial" w:cs="Arial"/>
                 <w:noProof/>
                 <w:webHidden/>
               </w:rPr>
@@ -1152,7 +1103,6 @@
             </w:r>
             <w:r>
               <w:rPr>
-                <w:rFonts w:ascii="Arial" w:hAnsi="Arial" w:cs="Arial"/>
                 <w:noProof/>
                 <w:webHidden/>
               </w:rPr>
@@ -1160,22 +1110,19 @@
             </w:r>
             <w:r>
               <w:rPr>
-                <w:rFonts w:ascii="Arial" w:hAnsi="Arial" w:cs="Arial"/>
-                <w:noProof/>
-                <w:webHidden/>
-              </w:rPr>
-              <w:instrText xml:space="preserve"> PAGEREF _Toc169013607 \h </w:instrText>
-            </w:r>
-            <w:r>
-              <w:rPr>
-                <w:rFonts w:ascii="Arial" w:hAnsi="Arial" w:cs="Arial"/>
-                <w:noProof/>
-                <w:webHidden/>
-              </w:rPr>
-            </w:r>
-            <w:r>
-              <w:rPr>
-                <w:rFonts w:ascii="Arial" w:hAnsi="Arial" w:cs="Arial"/>
+                <w:noProof/>
+                <w:webHidden/>
+              </w:rPr>
+              <w:instrText xml:space="preserve"> PAGEREF _Toc169769777 \h </w:instrText>
+            </w:r>
+            <w:r>
+              <w:rPr>
+                <w:noProof/>
+                <w:webHidden/>
+              </w:rPr>
+            </w:r>
+            <w:r>
+              <w:rPr>
                 <w:noProof/>
                 <w:webHidden/>
               </w:rPr>
@@ -1183,7 +1130,6 @@
             </w:r>
             <w:r>
               <w:rPr>
-                <w:rFonts w:ascii="Arial" w:hAnsi="Arial" w:cs="Arial"/>
                 <w:noProof/>
                 <w:webHidden/>
               </w:rPr>
@@ -1191,7 +1137,6 @@
             </w:r>
             <w:r>
               <w:rPr>
-                <w:rFonts w:ascii="Arial" w:hAnsi="Arial" w:cs="Arial"/>
                 <w:noProof/>
                 <w:webHidden/>
               </w:rPr>
@@ -1206,11 +1151,16 @@
               <w:tab w:val="right" w:leader="dot" w:pos="9062"/>
             </w:tabs>
             <w:rPr>
-              <w:rFonts w:ascii="Arial" w:hAnsi="Arial" w:cs="Arial"/>
+              <w:rFonts w:eastAsiaTheme="minorEastAsia"/>
               <w:noProof/>
+              <w:kern w:val="2"/>
+              <w:sz w:val="24"/>
+              <w:szCs w:val="24"/>
+              <w:lang w:val="en-GB" w:eastAsia="en-GB"/>
+              <w14:ligatures w14:val="standardContextual"/>
             </w:rPr>
           </w:pPr>
-          <w:hyperlink w:anchor="_Toc169013608" w:history="1">
+          <w:hyperlink w:anchor="_Toc169769778" w:history="1">
             <w:r>
               <w:rPr>
                 <w:rStyle w:val="Hyperlink"/>
@@ -1222,7 +1172,6 @@
             </w:r>
             <w:r>
               <w:rPr>
-                <w:rFonts w:ascii="Arial" w:hAnsi="Arial" w:cs="Arial"/>
                 <w:noProof/>
                 <w:webHidden/>
               </w:rPr>
@@ -1230,7 +1179,6 @@
             </w:r>
             <w:r>
               <w:rPr>
-                <w:rFonts w:ascii="Arial" w:hAnsi="Arial" w:cs="Arial"/>
                 <w:noProof/>
                 <w:webHidden/>
               </w:rPr>
@@ -1238,22 +1186,19 @@
             </w:r>
             <w:r>
               <w:rPr>
-                <w:rFonts w:ascii="Arial" w:hAnsi="Arial" w:cs="Arial"/>
-                <w:noProof/>
-                <w:webHidden/>
-              </w:rPr>
-              <w:instrText xml:space="preserve"> PAGEREF _Toc169013608 \h </w:instrText>
-            </w:r>
-            <w:r>
-              <w:rPr>
-                <w:rFonts w:ascii="Arial" w:hAnsi="Arial" w:cs="Arial"/>
-                <w:noProof/>
-                <w:webHidden/>
-              </w:rPr>
-            </w:r>
-            <w:r>
-              <w:rPr>
-                <w:rFonts w:ascii="Arial" w:hAnsi="Arial" w:cs="Arial"/>
+                <w:noProof/>
+                <w:webHidden/>
+              </w:rPr>
+              <w:instrText xml:space="preserve"> PAGEREF _Toc169769778 \h </w:instrText>
+            </w:r>
+            <w:r>
+              <w:rPr>
+                <w:noProof/>
+                <w:webHidden/>
+              </w:rPr>
+            </w:r>
+            <w:r>
+              <w:rPr>
                 <w:noProof/>
                 <w:webHidden/>
               </w:rPr>
@@ -1261,7 +1206,6 @@
             </w:r>
             <w:r>
               <w:rPr>
-                <w:rFonts w:ascii="Arial" w:hAnsi="Arial" w:cs="Arial"/>
                 <w:noProof/>
                 <w:webHidden/>
               </w:rPr>
@@ -1269,7 +1213,6 @@
             </w:r>
             <w:r>
               <w:rPr>
-                <w:rFonts w:ascii="Arial" w:hAnsi="Arial" w:cs="Arial"/>
                 <w:noProof/>
                 <w:webHidden/>
               </w:rPr>
@@ -1284,11 +1227,16 @@
               <w:tab w:val="right" w:leader="dot" w:pos="9062"/>
             </w:tabs>
             <w:rPr>
-              <w:rFonts w:ascii="Arial" w:hAnsi="Arial" w:cs="Arial"/>
+              <w:rFonts w:eastAsiaTheme="minorEastAsia"/>
               <w:noProof/>
+              <w:kern w:val="2"/>
+              <w:sz w:val="24"/>
+              <w:szCs w:val="24"/>
+              <w:lang w:val="en-GB" w:eastAsia="en-GB"/>
+              <w14:ligatures w14:val="standardContextual"/>
             </w:rPr>
           </w:pPr>
-          <w:hyperlink w:anchor="_Toc169013609" w:history="1">
+          <w:hyperlink w:anchor="_Toc169769779" w:history="1">
             <w:r>
               <w:rPr>
                 <w:rStyle w:val="Hyperlink"/>
@@ -1300,7 +1248,6 @@
             </w:r>
             <w:r>
               <w:rPr>
-                <w:rFonts w:ascii="Arial" w:hAnsi="Arial" w:cs="Arial"/>
                 <w:noProof/>
                 <w:webHidden/>
               </w:rPr>
@@ -1308,7 +1255,6 @@
             </w:r>
             <w:r>
               <w:rPr>
-                <w:rFonts w:ascii="Arial" w:hAnsi="Arial" w:cs="Arial"/>
                 <w:noProof/>
                 <w:webHidden/>
               </w:rPr>
@@ -1316,22 +1262,19 @@
             </w:r>
             <w:r>
               <w:rPr>
-                <w:rFonts w:ascii="Arial" w:hAnsi="Arial" w:cs="Arial"/>
-                <w:noProof/>
-                <w:webHidden/>
-              </w:rPr>
-              <w:instrText xml:space="preserve"> PAGEREF _Toc169013609 \h </w:instrText>
-            </w:r>
-            <w:r>
-              <w:rPr>
-                <w:rFonts w:ascii="Arial" w:hAnsi="Arial" w:cs="Arial"/>
-                <w:noProof/>
-                <w:webHidden/>
-              </w:rPr>
-            </w:r>
-            <w:r>
-              <w:rPr>
-                <w:rFonts w:ascii="Arial" w:hAnsi="Arial" w:cs="Arial"/>
+                <w:noProof/>
+                <w:webHidden/>
+              </w:rPr>
+              <w:instrText xml:space="preserve"> PAGEREF _Toc169769779 \h </w:instrText>
+            </w:r>
+            <w:r>
+              <w:rPr>
+                <w:noProof/>
+                <w:webHidden/>
+              </w:rPr>
+            </w:r>
+            <w:r>
+              <w:rPr>
                 <w:noProof/>
                 <w:webHidden/>
               </w:rPr>
@@ -1339,7 +1282,6 @@
             </w:r>
             <w:r>
               <w:rPr>
-                <w:rFonts w:ascii="Arial" w:hAnsi="Arial" w:cs="Arial"/>
                 <w:noProof/>
                 <w:webHidden/>
               </w:rPr>
@@ -1347,7 +1289,6 @@
             </w:r>
             <w:r>
               <w:rPr>
-                <w:rFonts w:ascii="Arial" w:hAnsi="Arial" w:cs="Arial"/>
                 <w:noProof/>
                 <w:webHidden/>
               </w:rPr>
@@ -1362,11 +1303,16 @@
               <w:tab w:val="right" w:leader="dot" w:pos="9062"/>
             </w:tabs>
             <w:rPr>
-              <w:rFonts w:ascii="Arial" w:hAnsi="Arial" w:cs="Arial"/>
+              <w:rFonts w:eastAsiaTheme="minorEastAsia"/>
               <w:noProof/>
+              <w:kern w:val="2"/>
+              <w:sz w:val="24"/>
+              <w:szCs w:val="24"/>
+              <w:lang w:val="en-GB" w:eastAsia="en-GB"/>
+              <w14:ligatures w14:val="standardContextual"/>
             </w:rPr>
           </w:pPr>
-          <w:hyperlink w:anchor="_Toc169013610" w:history="1">
+          <w:hyperlink w:anchor="_Toc169769780" w:history="1">
             <w:r>
               <w:rPr>
                 <w:rStyle w:val="Hyperlink"/>
@@ -1378,7 +1324,6 @@
             </w:r>
             <w:r>
               <w:rPr>
-                <w:rFonts w:ascii="Arial" w:hAnsi="Arial" w:cs="Arial"/>
                 <w:noProof/>
                 <w:webHidden/>
               </w:rPr>
@@ -1386,7 +1331,6 @@
             </w:r>
             <w:r>
               <w:rPr>
-                <w:rFonts w:ascii="Arial" w:hAnsi="Arial" w:cs="Arial"/>
                 <w:noProof/>
                 <w:webHidden/>
               </w:rPr>
@@ -1394,22 +1338,19 @@
             </w:r>
             <w:r>
               <w:rPr>
-                <w:rFonts w:ascii="Arial" w:hAnsi="Arial" w:cs="Arial"/>
-                <w:noProof/>
-                <w:webHidden/>
-              </w:rPr>
-              <w:instrText xml:space="preserve"> PAGEREF _Toc169013610 \h </w:instrText>
-            </w:r>
-            <w:r>
-              <w:rPr>
-                <w:rFonts w:ascii="Arial" w:hAnsi="Arial" w:cs="Arial"/>
-                <w:noProof/>
-                <w:webHidden/>
-              </w:rPr>
-            </w:r>
-            <w:r>
-              <w:rPr>
-                <w:rFonts w:ascii="Arial" w:hAnsi="Arial" w:cs="Arial"/>
+                <w:noProof/>
+                <w:webHidden/>
+              </w:rPr>
+              <w:instrText xml:space="preserve"> PAGEREF _Toc169769780 \h </w:instrText>
+            </w:r>
+            <w:r>
+              <w:rPr>
+                <w:noProof/>
+                <w:webHidden/>
+              </w:rPr>
+            </w:r>
+            <w:r>
+              <w:rPr>
                 <w:noProof/>
                 <w:webHidden/>
               </w:rPr>
@@ -1417,7 +1358,6 @@
             </w:r>
             <w:r>
               <w:rPr>
-                <w:rFonts w:ascii="Arial" w:hAnsi="Arial" w:cs="Arial"/>
                 <w:noProof/>
                 <w:webHidden/>
               </w:rPr>
@@ -1425,7 +1365,6 @@
             </w:r>
             <w:r>
               <w:rPr>
-                <w:rFonts w:ascii="Arial" w:hAnsi="Arial" w:cs="Arial"/>
                 <w:noProof/>
                 <w:webHidden/>
               </w:rPr>
@@ -1440,11 +1379,16 @@
               <w:tab w:val="right" w:leader="dot" w:pos="9062"/>
             </w:tabs>
             <w:rPr>
-              <w:rFonts w:ascii="Arial" w:hAnsi="Arial" w:cs="Arial"/>
+              <w:rFonts w:eastAsiaTheme="minorEastAsia"/>
               <w:noProof/>
+              <w:kern w:val="2"/>
+              <w:sz w:val="24"/>
+              <w:szCs w:val="24"/>
+              <w:lang w:val="en-GB" w:eastAsia="en-GB"/>
+              <w14:ligatures w14:val="standardContextual"/>
             </w:rPr>
           </w:pPr>
-          <w:hyperlink w:anchor="_Toc169013611" w:history="1">
+          <w:hyperlink w:anchor="_Toc169769781" w:history="1">
             <w:r>
               <w:rPr>
                 <w:rStyle w:val="Hyperlink"/>
@@ -1456,7 +1400,6 @@
             </w:r>
             <w:r>
               <w:rPr>
-                <w:rFonts w:ascii="Arial" w:hAnsi="Arial" w:cs="Arial"/>
                 <w:noProof/>
                 <w:webHidden/>
               </w:rPr>
@@ -1464,7 +1407,6 @@
             </w:r>
             <w:r>
               <w:rPr>
-                <w:rFonts w:ascii="Arial" w:hAnsi="Arial" w:cs="Arial"/>
                 <w:noProof/>
                 <w:webHidden/>
               </w:rPr>
@@ -1472,22 +1414,19 @@
             </w:r>
             <w:r>
               <w:rPr>
-                <w:rFonts w:ascii="Arial" w:hAnsi="Arial" w:cs="Arial"/>
-                <w:noProof/>
-                <w:webHidden/>
-              </w:rPr>
-              <w:instrText xml:space="preserve"> PAGEREF _Toc169013611 \h </w:instrText>
-            </w:r>
-            <w:r>
-              <w:rPr>
-                <w:rFonts w:ascii="Arial" w:hAnsi="Arial" w:cs="Arial"/>
-                <w:noProof/>
-                <w:webHidden/>
-              </w:rPr>
-            </w:r>
-            <w:r>
-              <w:rPr>
-                <w:rFonts w:ascii="Arial" w:hAnsi="Arial" w:cs="Arial"/>
+                <w:noProof/>
+                <w:webHidden/>
+              </w:rPr>
+              <w:instrText xml:space="preserve"> PAGEREF _Toc169769781 \h </w:instrText>
+            </w:r>
+            <w:r>
+              <w:rPr>
+                <w:noProof/>
+                <w:webHidden/>
+              </w:rPr>
+            </w:r>
+            <w:r>
+              <w:rPr>
                 <w:noProof/>
                 <w:webHidden/>
               </w:rPr>
@@ -1495,7 +1434,6 @@
             </w:r>
             <w:r>
               <w:rPr>
-                <w:rFonts w:ascii="Arial" w:hAnsi="Arial" w:cs="Arial"/>
                 <w:noProof/>
                 <w:webHidden/>
               </w:rPr>
@@ -1503,7 +1441,6 @@
             </w:r>
             <w:r>
               <w:rPr>
-                <w:rFonts w:ascii="Arial" w:hAnsi="Arial" w:cs="Arial"/>
                 <w:noProof/>
                 <w:webHidden/>
               </w:rPr>
@@ -1518,11 +1455,16 @@
               <w:tab w:val="right" w:leader="dot" w:pos="9062"/>
             </w:tabs>
             <w:rPr>
-              <w:rFonts w:ascii="Arial" w:hAnsi="Arial" w:cs="Arial"/>
+              <w:rFonts w:eastAsiaTheme="minorEastAsia"/>
               <w:noProof/>
+              <w:kern w:val="2"/>
+              <w:sz w:val="24"/>
+              <w:szCs w:val="24"/>
+              <w:lang w:val="en-GB" w:eastAsia="en-GB"/>
+              <w14:ligatures w14:val="standardContextual"/>
             </w:rPr>
           </w:pPr>
-          <w:hyperlink w:anchor="_Toc169013612" w:history="1">
+          <w:hyperlink w:anchor="_Toc169769782" w:history="1">
             <w:r>
               <w:rPr>
                 <w:rStyle w:val="Hyperlink"/>
@@ -1534,7 +1476,6 @@
             </w:r>
             <w:r>
               <w:rPr>
-                <w:rFonts w:ascii="Arial" w:hAnsi="Arial" w:cs="Arial"/>
                 <w:noProof/>
                 <w:webHidden/>
               </w:rPr>
@@ -1542,7 +1483,6 @@
             </w:r>
             <w:r>
               <w:rPr>
-                <w:rFonts w:ascii="Arial" w:hAnsi="Arial" w:cs="Arial"/>
                 <w:noProof/>
                 <w:webHidden/>
               </w:rPr>
@@ -1550,22 +1490,19 @@
             </w:r>
             <w:r>
               <w:rPr>
-                <w:rFonts w:ascii="Arial" w:hAnsi="Arial" w:cs="Arial"/>
-                <w:noProof/>
-                <w:webHidden/>
-              </w:rPr>
-              <w:instrText xml:space="preserve"> PAGEREF _Toc169013612 \h </w:instrText>
-            </w:r>
-            <w:r>
-              <w:rPr>
-                <w:rFonts w:ascii="Arial" w:hAnsi="Arial" w:cs="Arial"/>
-                <w:noProof/>
-                <w:webHidden/>
-              </w:rPr>
-            </w:r>
-            <w:r>
-              <w:rPr>
-                <w:rFonts w:ascii="Arial" w:hAnsi="Arial" w:cs="Arial"/>
+                <w:noProof/>
+                <w:webHidden/>
+              </w:rPr>
+              <w:instrText xml:space="preserve"> PAGEREF _Toc169769782 \h </w:instrText>
+            </w:r>
+            <w:r>
+              <w:rPr>
+                <w:noProof/>
+                <w:webHidden/>
+              </w:rPr>
+            </w:r>
+            <w:r>
+              <w:rPr>
                 <w:noProof/>
                 <w:webHidden/>
               </w:rPr>
@@ -1573,7 +1510,6 @@
             </w:r>
             <w:r>
               <w:rPr>
-                <w:rFonts w:ascii="Arial" w:hAnsi="Arial" w:cs="Arial"/>
                 <w:noProof/>
                 <w:webHidden/>
               </w:rPr>
@@ -1581,7 +1517,6 @@
             </w:r>
             <w:r>
               <w:rPr>
-                <w:rFonts w:ascii="Arial" w:hAnsi="Arial" w:cs="Arial"/>
                 <w:noProof/>
                 <w:webHidden/>
               </w:rPr>
@@ -1596,11 +1531,16 @@
               <w:tab w:val="right" w:leader="dot" w:pos="9062"/>
             </w:tabs>
             <w:rPr>
-              <w:rFonts w:ascii="Arial" w:hAnsi="Arial" w:cs="Arial"/>
+              <w:rFonts w:eastAsiaTheme="minorEastAsia"/>
               <w:noProof/>
+              <w:kern w:val="2"/>
+              <w:sz w:val="24"/>
+              <w:szCs w:val="24"/>
+              <w:lang w:val="en-GB" w:eastAsia="en-GB"/>
+              <w14:ligatures w14:val="standardContextual"/>
             </w:rPr>
           </w:pPr>
-          <w:hyperlink w:anchor="_Toc169013613" w:history="1">
+          <w:hyperlink w:anchor="_Toc169769783" w:history="1">
             <w:r>
               <w:rPr>
                 <w:rStyle w:val="Hyperlink"/>
@@ -1612,7 +1552,6 @@
             </w:r>
             <w:r>
               <w:rPr>
-                <w:rFonts w:ascii="Arial" w:hAnsi="Arial" w:cs="Arial"/>
                 <w:noProof/>
                 <w:webHidden/>
               </w:rPr>
@@ -1620,7 +1559,6 @@
             </w:r>
             <w:r>
               <w:rPr>
-                <w:rFonts w:ascii="Arial" w:hAnsi="Arial" w:cs="Arial"/>
                 <w:noProof/>
                 <w:webHidden/>
               </w:rPr>
@@ -1628,22 +1566,19 @@
             </w:r>
             <w:r>
               <w:rPr>
-                <w:rFonts w:ascii="Arial" w:hAnsi="Arial" w:cs="Arial"/>
-                <w:noProof/>
-                <w:webHidden/>
-              </w:rPr>
-              <w:instrText xml:space="preserve"> PAGEREF _Toc169013613 \h </w:instrText>
-            </w:r>
-            <w:r>
-              <w:rPr>
-                <w:rFonts w:ascii="Arial" w:hAnsi="Arial" w:cs="Arial"/>
-                <w:noProof/>
-                <w:webHidden/>
-              </w:rPr>
-            </w:r>
-            <w:r>
-              <w:rPr>
-                <w:rFonts w:ascii="Arial" w:hAnsi="Arial" w:cs="Arial"/>
+                <w:noProof/>
+                <w:webHidden/>
+              </w:rPr>
+              <w:instrText xml:space="preserve"> PAGEREF _Toc169769783 \h </w:instrText>
+            </w:r>
+            <w:r>
+              <w:rPr>
+                <w:noProof/>
+                <w:webHidden/>
+              </w:rPr>
+            </w:r>
+            <w:r>
+              <w:rPr>
                 <w:noProof/>
                 <w:webHidden/>
               </w:rPr>
@@ -1651,7 +1586,6 @@
             </w:r>
             <w:r>
               <w:rPr>
-                <w:rFonts w:ascii="Arial" w:hAnsi="Arial" w:cs="Arial"/>
                 <w:noProof/>
                 <w:webHidden/>
               </w:rPr>
@@ -1659,7 +1593,6 @@
             </w:r>
             <w:r>
               <w:rPr>
-                <w:rFonts w:ascii="Arial" w:hAnsi="Arial" w:cs="Arial"/>
                 <w:noProof/>
                 <w:webHidden/>
               </w:rPr>
@@ -1674,11 +1607,16 @@
               <w:tab w:val="right" w:leader="dot" w:pos="9062"/>
             </w:tabs>
             <w:rPr>
-              <w:rFonts w:ascii="Arial" w:hAnsi="Arial" w:cs="Arial"/>
+              <w:rFonts w:eastAsiaTheme="minorEastAsia"/>
               <w:noProof/>
+              <w:kern w:val="2"/>
+              <w:sz w:val="24"/>
+              <w:szCs w:val="24"/>
+              <w:lang w:val="en-GB" w:eastAsia="en-GB"/>
+              <w14:ligatures w14:val="standardContextual"/>
             </w:rPr>
           </w:pPr>
-          <w:hyperlink w:anchor="_Toc169013614" w:history="1">
+          <w:hyperlink w:anchor="_Toc169769784" w:history="1">
             <w:r>
               <w:rPr>
                 <w:rStyle w:val="Hyperlink"/>
@@ -1690,7 +1628,6 @@
             </w:r>
             <w:r>
               <w:rPr>
-                <w:rFonts w:ascii="Arial" w:hAnsi="Arial" w:cs="Arial"/>
                 <w:noProof/>
                 <w:webHidden/>
               </w:rPr>
@@ -1698,7 +1635,6 @@
             </w:r>
             <w:r>
               <w:rPr>
-                <w:rFonts w:ascii="Arial" w:hAnsi="Arial" w:cs="Arial"/>
                 <w:noProof/>
                 <w:webHidden/>
               </w:rPr>
@@ -1706,22 +1642,19 @@
             </w:r>
             <w:r>
               <w:rPr>
-                <w:rFonts w:ascii="Arial" w:hAnsi="Arial" w:cs="Arial"/>
-                <w:noProof/>
-                <w:webHidden/>
-              </w:rPr>
-              <w:instrText xml:space="preserve"> PAGEREF _Toc169013614 \h </w:instrText>
-            </w:r>
-            <w:r>
-              <w:rPr>
-                <w:rFonts w:ascii="Arial" w:hAnsi="Arial" w:cs="Arial"/>
-                <w:noProof/>
-                <w:webHidden/>
-              </w:rPr>
-            </w:r>
-            <w:r>
-              <w:rPr>
-                <w:rFonts w:ascii="Arial" w:hAnsi="Arial" w:cs="Arial"/>
+                <w:noProof/>
+                <w:webHidden/>
+              </w:rPr>
+              <w:instrText xml:space="preserve"> PAGEREF _Toc169769784 \h </w:instrText>
+            </w:r>
+            <w:r>
+              <w:rPr>
+                <w:noProof/>
+                <w:webHidden/>
+              </w:rPr>
+            </w:r>
+            <w:r>
+              <w:rPr>
                 <w:noProof/>
                 <w:webHidden/>
               </w:rPr>
@@ -1729,7 +1662,6 @@
             </w:r>
             <w:r>
               <w:rPr>
-                <w:rFonts w:ascii="Arial" w:hAnsi="Arial" w:cs="Arial"/>
                 <w:noProof/>
                 <w:webHidden/>
               </w:rPr>
@@ -1737,7 +1669,6 @@
             </w:r>
             <w:r>
               <w:rPr>
-                <w:rFonts w:ascii="Arial" w:hAnsi="Arial" w:cs="Arial"/>
                 <w:noProof/>
                 <w:webHidden/>
               </w:rPr>
@@ -1752,11 +1683,16 @@
               <w:tab w:val="right" w:leader="dot" w:pos="9062"/>
             </w:tabs>
             <w:rPr>
-              <w:rFonts w:ascii="Arial" w:hAnsi="Arial" w:cs="Arial"/>
+              <w:rFonts w:eastAsiaTheme="minorEastAsia"/>
               <w:noProof/>
+              <w:kern w:val="2"/>
+              <w:sz w:val="24"/>
+              <w:szCs w:val="24"/>
+              <w:lang w:val="en-GB" w:eastAsia="en-GB"/>
+              <w14:ligatures w14:val="standardContextual"/>
             </w:rPr>
           </w:pPr>
-          <w:hyperlink w:anchor="_Toc169013615" w:history="1">
+          <w:hyperlink w:anchor="_Toc169769785" w:history="1">
             <w:r>
               <w:rPr>
                 <w:rStyle w:val="Hyperlink"/>
@@ -1768,7 +1704,6 @@
             </w:r>
             <w:r>
               <w:rPr>
-                <w:rFonts w:ascii="Arial" w:hAnsi="Arial" w:cs="Arial"/>
                 <w:noProof/>
                 <w:webHidden/>
               </w:rPr>
@@ -1776,7 +1711,6 @@
             </w:r>
             <w:r>
               <w:rPr>
-                <w:rFonts w:ascii="Arial" w:hAnsi="Arial" w:cs="Arial"/>
                 <w:noProof/>
                 <w:webHidden/>
               </w:rPr>
@@ -1784,22 +1718,19 @@
             </w:r>
             <w:r>
               <w:rPr>
-                <w:rFonts w:ascii="Arial" w:hAnsi="Arial" w:cs="Arial"/>
-                <w:noProof/>
-                <w:webHidden/>
-              </w:rPr>
-              <w:instrText xml:space="preserve"> PAGEREF _Toc169013615 \h </w:instrText>
-            </w:r>
-            <w:r>
-              <w:rPr>
-                <w:rFonts w:ascii="Arial" w:hAnsi="Arial" w:cs="Arial"/>
-                <w:noProof/>
-                <w:webHidden/>
-              </w:rPr>
-            </w:r>
-            <w:r>
-              <w:rPr>
-                <w:rFonts w:ascii="Arial" w:hAnsi="Arial" w:cs="Arial"/>
+                <w:noProof/>
+                <w:webHidden/>
+              </w:rPr>
+              <w:instrText xml:space="preserve"> PAGEREF _Toc169769785 \h </w:instrText>
+            </w:r>
+            <w:r>
+              <w:rPr>
+                <w:noProof/>
+                <w:webHidden/>
+              </w:rPr>
+            </w:r>
+            <w:r>
+              <w:rPr>
                 <w:noProof/>
                 <w:webHidden/>
               </w:rPr>
@@ -1807,7 +1738,6 @@
             </w:r>
             <w:r>
               <w:rPr>
-                <w:rFonts w:ascii="Arial" w:hAnsi="Arial" w:cs="Arial"/>
                 <w:noProof/>
                 <w:webHidden/>
               </w:rPr>
@@ -1815,7 +1745,6 @@
             </w:r>
             <w:r>
               <w:rPr>
-                <w:rFonts w:ascii="Arial" w:hAnsi="Arial" w:cs="Arial"/>
                 <w:noProof/>
                 <w:webHidden/>
               </w:rPr>
@@ -1830,11 +1759,16 @@
               <w:tab w:val="right" w:leader="dot" w:pos="9062"/>
             </w:tabs>
             <w:rPr>
-              <w:rFonts w:ascii="Arial" w:hAnsi="Arial" w:cs="Arial"/>
+              <w:rFonts w:eastAsiaTheme="minorEastAsia"/>
               <w:noProof/>
+              <w:kern w:val="2"/>
+              <w:sz w:val="24"/>
+              <w:szCs w:val="24"/>
+              <w:lang w:val="en-GB" w:eastAsia="en-GB"/>
+              <w14:ligatures w14:val="standardContextual"/>
             </w:rPr>
           </w:pPr>
-          <w:hyperlink w:anchor="_Toc169013616" w:history="1">
+          <w:hyperlink w:anchor="_Toc169769786" w:history="1">
             <w:r>
               <w:rPr>
                 <w:rStyle w:val="Hyperlink"/>
@@ -1846,7 +1780,6 @@
             </w:r>
             <w:r>
               <w:rPr>
-                <w:rFonts w:ascii="Arial" w:hAnsi="Arial" w:cs="Arial"/>
                 <w:noProof/>
                 <w:webHidden/>
               </w:rPr>
@@ -1854,7 +1787,6 @@
             </w:r>
             <w:r>
               <w:rPr>
-                <w:rFonts w:ascii="Arial" w:hAnsi="Arial" w:cs="Arial"/>
                 <w:noProof/>
                 <w:webHidden/>
               </w:rPr>
@@ -1862,22 +1794,19 @@
             </w:r>
             <w:r>
               <w:rPr>
-                <w:rFonts w:ascii="Arial" w:hAnsi="Arial" w:cs="Arial"/>
-                <w:noProof/>
-                <w:webHidden/>
-              </w:rPr>
-              <w:instrText xml:space="preserve"> PAGEREF _Toc169013616 \h </w:instrText>
-            </w:r>
-            <w:r>
-              <w:rPr>
-                <w:rFonts w:ascii="Arial" w:hAnsi="Arial" w:cs="Arial"/>
-                <w:noProof/>
-                <w:webHidden/>
-              </w:rPr>
-            </w:r>
-            <w:r>
-              <w:rPr>
-                <w:rFonts w:ascii="Arial" w:hAnsi="Arial" w:cs="Arial"/>
+                <w:noProof/>
+                <w:webHidden/>
+              </w:rPr>
+              <w:instrText xml:space="preserve"> PAGEREF _Toc169769786 \h </w:instrText>
+            </w:r>
+            <w:r>
+              <w:rPr>
+                <w:noProof/>
+                <w:webHidden/>
+              </w:rPr>
+            </w:r>
+            <w:r>
+              <w:rPr>
                 <w:noProof/>
                 <w:webHidden/>
               </w:rPr>
@@ -1885,7 +1814,6 @@
             </w:r>
             <w:r>
               <w:rPr>
-                <w:rFonts w:ascii="Arial" w:hAnsi="Arial" w:cs="Arial"/>
                 <w:noProof/>
                 <w:webHidden/>
               </w:rPr>
@@ -1893,7 +1821,6 @@
             </w:r>
             <w:r>
               <w:rPr>
-                <w:rFonts w:ascii="Arial" w:hAnsi="Arial" w:cs="Arial"/>
                 <w:noProof/>
                 <w:webHidden/>
               </w:rPr>
@@ -1908,11 +1835,16 @@
               <w:tab w:val="right" w:leader="dot" w:pos="9062"/>
             </w:tabs>
             <w:rPr>
-              <w:rFonts w:ascii="Arial" w:hAnsi="Arial" w:cs="Arial"/>
+              <w:rFonts w:eastAsiaTheme="minorEastAsia"/>
               <w:noProof/>
+              <w:kern w:val="2"/>
+              <w:sz w:val="24"/>
+              <w:szCs w:val="24"/>
+              <w:lang w:val="en-GB" w:eastAsia="en-GB"/>
+              <w14:ligatures w14:val="standardContextual"/>
             </w:rPr>
           </w:pPr>
-          <w:hyperlink w:anchor="_Toc169013617" w:history="1">
+          <w:hyperlink w:anchor="_Toc169769787" w:history="1">
             <w:r>
               <w:rPr>
                 <w:rStyle w:val="Hyperlink"/>
@@ -1924,7 +1856,6 @@
             </w:r>
             <w:r>
               <w:rPr>
-                <w:rFonts w:ascii="Arial" w:hAnsi="Arial" w:cs="Arial"/>
                 <w:noProof/>
                 <w:webHidden/>
               </w:rPr>
@@ -1932,7 +1863,6 @@
             </w:r>
             <w:r>
               <w:rPr>
-                <w:rFonts w:ascii="Arial" w:hAnsi="Arial" w:cs="Arial"/>
                 <w:noProof/>
                 <w:webHidden/>
               </w:rPr>
@@ -1940,22 +1870,19 @@
             </w:r>
             <w:r>
               <w:rPr>
-                <w:rFonts w:ascii="Arial" w:hAnsi="Arial" w:cs="Arial"/>
-                <w:noProof/>
-                <w:webHidden/>
-              </w:rPr>
-              <w:instrText xml:space="preserve"> PAGEREF _Toc169013617 \h </w:instrText>
-            </w:r>
-            <w:r>
-              <w:rPr>
-                <w:rFonts w:ascii="Arial" w:hAnsi="Arial" w:cs="Arial"/>
-                <w:noProof/>
-                <w:webHidden/>
-              </w:rPr>
-            </w:r>
-            <w:r>
-              <w:rPr>
-                <w:rFonts w:ascii="Arial" w:hAnsi="Arial" w:cs="Arial"/>
+                <w:noProof/>
+                <w:webHidden/>
+              </w:rPr>
+              <w:instrText xml:space="preserve"> PAGEREF _Toc169769787 \h </w:instrText>
+            </w:r>
+            <w:r>
+              <w:rPr>
+                <w:noProof/>
+                <w:webHidden/>
+              </w:rPr>
+            </w:r>
+            <w:r>
+              <w:rPr>
                 <w:noProof/>
                 <w:webHidden/>
               </w:rPr>
@@ -1963,7 +1890,6 @@
             </w:r>
             <w:r>
               <w:rPr>
-                <w:rFonts w:ascii="Arial" w:hAnsi="Arial" w:cs="Arial"/>
                 <w:noProof/>
                 <w:webHidden/>
               </w:rPr>
@@ -1971,7 +1897,6 @@
             </w:r>
             <w:r>
               <w:rPr>
-                <w:rFonts w:ascii="Arial" w:hAnsi="Arial" w:cs="Arial"/>
                 <w:noProof/>
                 <w:webHidden/>
               </w:rPr>
@@ -1986,11 +1911,16 @@
               <w:tab w:val="right" w:leader="dot" w:pos="9062"/>
             </w:tabs>
             <w:rPr>
-              <w:rFonts w:ascii="Arial" w:hAnsi="Arial" w:cs="Arial"/>
+              <w:rFonts w:eastAsiaTheme="minorEastAsia"/>
               <w:noProof/>
+              <w:kern w:val="2"/>
+              <w:sz w:val="24"/>
+              <w:szCs w:val="24"/>
+              <w:lang w:val="en-GB" w:eastAsia="en-GB"/>
+              <w14:ligatures w14:val="standardContextual"/>
             </w:rPr>
           </w:pPr>
-          <w:hyperlink w:anchor="_Toc169013618" w:history="1">
+          <w:hyperlink w:anchor="_Toc169769788" w:history="1">
             <w:r>
               <w:rPr>
                 <w:rStyle w:val="Hyperlink"/>
@@ -2002,7 +1932,6 @@
             </w:r>
             <w:r>
               <w:rPr>
-                <w:rFonts w:ascii="Arial" w:hAnsi="Arial" w:cs="Arial"/>
                 <w:noProof/>
                 <w:webHidden/>
               </w:rPr>
@@ -2010,7 +1939,6 @@
             </w:r>
             <w:r>
               <w:rPr>
-                <w:rFonts w:ascii="Arial" w:hAnsi="Arial" w:cs="Arial"/>
                 <w:noProof/>
                 <w:webHidden/>
               </w:rPr>
@@ -2018,22 +1946,19 @@
             </w:r>
             <w:r>
               <w:rPr>
-                <w:rFonts w:ascii="Arial" w:hAnsi="Arial" w:cs="Arial"/>
-                <w:noProof/>
-                <w:webHidden/>
-              </w:rPr>
-              <w:instrText xml:space="preserve"> PAGEREF _Toc169013618 \h </w:instrText>
-            </w:r>
-            <w:r>
-              <w:rPr>
-                <w:rFonts w:ascii="Arial" w:hAnsi="Arial" w:cs="Arial"/>
-                <w:noProof/>
-                <w:webHidden/>
-              </w:rPr>
-            </w:r>
-            <w:r>
-              <w:rPr>
-                <w:rFonts w:ascii="Arial" w:hAnsi="Arial" w:cs="Arial"/>
+                <w:noProof/>
+                <w:webHidden/>
+              </w:rPr>
+              <w:instrText xml:space="preserve"> PAGEREF _Toc169769788 \h </w:instrText>
+            </w:r>
+            <w:r>
+              <w:rPr>
+                <w:noProof/>
+                <w:webHidden/>
+              </w:rPr>
+            </w:r>
+            <w:r>
+              <w:rPr>
                 <w:noProof/>
                 <w:webHidden/>
               </w:rPr>
@@ -2041,7 +1966,6 @@
             </w:r>
             <w:r>
               <w:rPr>
-                <w:rFonts w:ascii="Arial" w:hAnsi="Arial" w:cs="Arial"/>
                 <w:noProof/>
                 <w:webHidden/>
               </w:rPr>
@@ -2049,7 +1973,6 @@
             </w:r>
             <w:r>
               <w:rPr>
-                <w:rFonts w:ascii="Arial" w:hAnsi="Arial" w:cs="Arial"/>
                 <w:noProof/>
                 <w:webHidden/>
               </w:rPr>
@@ -2064,11 +1987,16 @@
               <w:tab w:val="right" w:leader="dot" w:pos="9062"/>
             </w:tabs>
             <w:rPr>
-              <w:rFonts w:ascii="Arial" w:hAnsi="Arial" w:cs="Arial"/>
+              <w:rFonts w:eastAsiaTheme="minorEastAsia"/>
               <w:noProof/>
+              <w:kern w:val="2"/>
+              <w:sz w:val="24"/>
+              <w:szCs w:val="24"/>
+              <w:lang w:val="en-GB" w:eastAsia="en-GB"/>
+              <w14:ligatures w14:val="standardContextual"/>
             </w:rPr>
           </w:pPr>
-          <w:hyperlink w:anchor="_Toc169013619" w:history="1">
+          <w:hyperlink w:anchor="_Toc169769789" w:history="1">
             <w:r>
               <w:rPr>
                 <w:rStyle w:val="Hyperlink"/>
@@ -2080,7 +2008,6 @@
             </w:r>
             <w:r>
               <w:rPr>
-                <w:rFonts w:ascii="Arial" w:hAnsi="Arial" w:cs="Arial"/>
                 <w:noProof/>
                 <w:webHidden/>
               </w:rPr>
@@ -2088,7 +2015,6 @@
             </w:r>
             <w:r>
               <w:rPr>
-                <w:rFonts w:ascii="Arial" w:hAnsi="Arial" w:cs="Arial"/>
                 <w:noProof/>
                 <w:webHidden/>
               </w:rPr>
@@ -2096,22 +2022,19 @@
             </w:r>
             <w:r>
               <w:rPr>
-                <w:rFonts w:ascii="Arial" w:hAnsi="Arial" w:cs="Arial"/>
-                <w:noProof/>
-                <w:webHidden/>
-              </w:rPr>
-              <w:instrText xml:space="preserve"> PAGEREF _Toc169013619 \h </w:instrText>
-            </w:r>
-            <w:r>
-              <w:rPr>
-                <w:rFonts w:ascii="Arial" w:hAnsi="Arial" w:cs="Arial"/>
-                <w:noProof/>
-                <w:webHidden/>
-              </w:rPr>
-            </w:r>
-            <w:r>
-              <w:rPr>
-                <w:rFonts w:ascii="Arial" w:hAnsi="Arial" w:cs="Arial"/>
+                <w:noProof/>
+                <w:webHidden/>
+              </w:rPr>
+              <w:instrText xml:space="preserve"> PAGEREF _Toc169769789 \h </w:instrText>
+            </w:r>
+            <w:r>
+              <w:rPr>
+                <w:noProof/>
+                <w:webHidden/>
+              </w:rPr>
+            </w:r>
+            <w:r>
+              <w:rPr>
                 <w:noProof/>
                 <w:webHidden/>
               </w:rPr>
@@ -2119,7 +2042,6 @@
             </w:r>
             <w:r>
               <w:rPr>
-                <w:rFonts w:ascii="Arial" w:hAnsi="Arial" w:cs="Arial"/>
                 <w:noProof/>
                 <w:webHidden/>
               </w:rPr>
@@ -2127,7 +2049,6 @@
             </w:r>
             <w:r>
               <w:rPr>
-                <w:rFonts w:ascii="Arial" w:hAnsi="Arial" w:cs="Arial"/>
                 <w:noProof/>
                 <w:webHidden/>
               </w:rPr>
@@ -2142,11 +2063,16 @@
               <w:tab w:val="right" w:leader="dot" w:pos="9062"/>
             </w:tabs>
             <w:rPr>
-              <w:rFonts w:ascii="Arial" w:hAnsi="Arial" w:cs="Arial"/>
+              <w:rFonts w:eastAsiaTheme="minorEastAsia"/>
               <w:noProof/>
+              <w:kern w:val="2"/>
+              <w:sz w:val="24"/>
+              <w:szCs w:val="24"/>
+              <w:lang w:val="en-GB" w:eastAsia="en-GB"/>
+              <w14:ligatures w14:val="standardContextual"/>
             </w:rPr>
           </w:pPr>
-          <w:hyperlink w:anchor="_Toc169013620" w:history="1">
+          <w:hyperlink w:anchor="_Toc169769790" w:history="1">
             <w:r>
               <w:rPr>
                 <w:rStyle w:val="Hyperlink"/>
@@ -2158,7 +2084,6 @@
             </w:r>
             <w:r>
               <w:rPr>
-                <w:rFonts w:ascii="Arial" w:hAnsi="Arial" w:cs="Arial"/>
                 <w:noProof/>
                 <w:webHidden/>
               </w:rPr>
@@ -2166,7 +2091,6 @@
             </w:r>
             <w:r>
               <w:rPr>
-                <w:rFonts w:ascii="Arial" w:hAnsi="Arial" w:cs="Arial"/>
                 <w:noProof/>
                 <w:webHidden/>
               </w:rPr>
@@ -2174,22 +2098,19 @@
             </w:r>
             <w:r>
               <w:rPr>
-                <w:rFonts w:ascii="Arial" w:hAnsi="Arial" w:cs="Arial"/>
-                <w:noProof/>
-                <w:webHidden/>
-              </w:rPr>
-              <w:instrText xml:space="preserve"> PAGEREF _Toc169013620 \h </w:instrText>
-            </w:r>
-            <w:r>
-              <w:rPr>
-                <w:rFonts w:ascii="Arial" w:hAnsi="Arial" w:cs="Arial"/>
-                <w:noProof/>
-                <w:webHidden/>
-              </w:rPr>
-            </w:r>
-            <w:r>
-              <w:rPr>
-                <w:rFonts w:ascii="Arial" w:hAnsi="Arial" w:cs="Arial"/>
+                <w:noProof/>
+                <w:webHidden/>
+              </w:rPr>
+              <w:instrText xml:space="preserve"> PAGEREF _Toc169769790 \h </w:instrText>
+            </w:r>
+            <w:r>
+              <w:rPr>
+                <w:noProof/>
+                <w:webHidden/>
+              </w:rPr>
+            </w:r>
+            <w:r>
+              <w:rPr>
                 <w:noProof/>
                 <w:webHidden/>
               </w:rPr>
@@ -2197,7 +2118,6 @@
             </w:r>
             <w:r>
               <w:rPr>
-                <w:rFonts w:ascii="Arial" w:hAnsi="Arial" w:cs="Arial"/>
                 <w:noProof/>
                 <w:webHidden/>
               </w:rPr>
@@ -2205,7 +2125,6 @@
             </w:r>
             <w:r>
               <w:rPr>
-                <w:rFonts w:ascii="Arial" w:hAnsi="Arial" w:cs="Arial"/>
                 <w:noProof/>
                 <w:webHidden/>
               </w:rPr>
@@ -2220,11 +2139,16 @@
               <w:tab w:val="right" w:leader="dot" w:pos="9062"/>
             </w:tabs>
             <w:rPr>
-              <w:rFonts w:ascii="Arial" w:hAnsi="Arial" w:cs="Arial"/>
+              <w:rFonts w:eastAsiaTheme="minorEastAsia"/>
               <w:noProof/>
+              <w:kern w:val="2"/>
+              <w:sz w:val="24"/>
+              <w:szCs w:val="24"/>
+              <w:lang w:val="en-GB" w:eastAsia="en-GB"/>
+              <w14:ligatures w14:val="standardContextual"/>
             </w:rPr>
           </w:pPr>
-          <w:hyperlink w:anchor="_Toc169013621" w:history="1">
+          <w:hyperlink w:anchor="_Toc169769791" w:history="1">
             <w:r>
               <w:rPr>
                 <w:rStyle w:val="Hyperlink"/>
@@ -2236,7 +2160,6 @@
             </w:r>
             <w:r>
               <w:rPr>
-                <w:rFonts w:ascii="Arial" w:hAnsi="Arial" w:cs="Arial"/>
                 <w:noProof/>
                 <w:webHidden/>
               </w:rPr>
@@ -2244,7 +2167,6 @@
             </w:r>
             <w:r>
               <w:rPr>
-                <w:rFonts w:ascii="Arial" w:hAnsi="Arial" w:cs="Arial"/>
                 <w:noProof/>
                 <w:webHidden/>
               </w:rPr>
@@ -2252,22 +2174,19 @@
             </w:r>
             <w:r>
               <w:rPr>
-                <w:rFonts w:ascii="Arial" w:hAnsi="Arial" w:cs="Arial"/>
-                <w:noProof/>
-                <w:webHidden/>
-              </w:rPr>
-              <w:instrText xml:space="preserve"> PAGEREF _Toc169013621 \h </w:instrText>
-            </w:r>
-            <w:r>
-              <w:rPr>
-                <w:rFonts w:ascii="Arial" w:hAnsi="Arial" w:cs="Arial"/>
-                <w:noProof/>
-                <w:webHidden/>
-              </w:rPr>
-            </w:r>
-            <w:r>
-              <w:rPr>
-                <w:rFonts w:ascii="Arial" w:hAnsi="Arial" w:cs="Arial"/>
+                <w:noProof/>
+                <w:webHidden/>
+              </w:rPr>
+              <w:instrText xml:space="preserve"> PAGEREF _Toc169769791 \h </w:instrText>
+            </w:r>
+            <w:r>
+              <w:rPr>
+                <w:noProof/>
+                <w:webHidden/>
+              </w:rPr>
+            </w:r>
+            <w:r>
+              <w:rPr>
                 <w:noProof/>
                 <w:webHidden/>
               </w:rPr>
@@ -2275,7 +2194,6 @@
             </w:r>
             <w:r>
               <w:rPr>
-                <w:rFonts w:ascii="Arial" w:hAnsi="Arial" w:cs="Arial"/>
                 <w:noProof/>
                 <w:webHidden/>
               </w:rPr>
@@ -2283,7 +2201,6 @@
             </w:r>
             <w:r>
               <w:rPr>
-                <w:rFonts w:ascii="Arial" w:hAnsi="Arial" w:cs="Arial"/>
                 <w:noProof/>
                 <w:webHidden/>
               </w:rPr>
@@ -2298,11 +2215,16 @@
               <w:tab w:val="right" w:leader="dot" w:pos="9062"/>
             </w:tabs>
             <w:rPr>
-              <w:rFonts w:ascii="Arial" w:hAnsi="Arial" w:cs="Arial"/>
+              <w:rFonts w:eastAsiaTheme="minorEastAsia"/>
               <w:noProof/>
+              <w:kern w:val="2"/>
+              <w:sz w:val="24"/>
+              <w:szCs w:val="24"/>
+              <w:lang w:val="en-GB" w:eastAsia="en-GB"/>
+              <w14:ligatures w14:val="standardContextual"/>
             </w:rPr>
           </w:pPr>
-          <w:hyperlink w:anchor="_Toc169013622" w:history="1">
+          <w:hyperlink w:anchor="_Toc169769792" w:history="1">
             <w:r>
               <w:rPr>
                 <w:rStyle w:val="Hyperlink"/>
@@ -2314,7 +2236,6 @@
             </w:r>
             <w:r>
               <w:rPr>
-                <w:rFonts w:ascii="Arial" w:hAnsi="Arial" w:cs="Arial"/>
                 <w:noProof/>
                 <w:webHidden/>
               </w:rPr>
@@ -2322,7 +2243,6 @@
             </w:r>
             <w:r>
               <w:rPr>
-                <w:rFonts w:ascii="Arial" w:hAnsi="Arial" w:cs="Arial"/>
                 <w:noProof/>
                 <w:webHidden/>
               </w:rPr>
@@ -2330,22 +2250,19 @@
             </w:r>
             <w:r>
               <w:rPr>
-                <w:rFonts w:ascii="Arial" w:hAnsi="Arial" w:cs="Arial"/>
-                <w:noProof/>
-                <w:webHidden/>
-              </w:rPr>
-              <w:instrText xml:space="preserve"> PAGEREF _Toc169013622 \h </w:instrText>
-            </w:r>
-            <w:r>
-              <w:rPr>
-                <w:rFonts w:ascii="Arial" w:hAnsi="Arial" w:cs="Arial"/>
-                <w:noProof/>
-                <w:webHidden/>
-              </w:rPr>
-            </w:r>
-            <w:r>
-              <w:rPr>
-                <w:rFonts w:ascii="Arial" w:hAnsi="Arial" w:cs="Arial"/>
+                <w:noProof/>
+                <w:webHidden/>
+              </w:rPr>
+              <w:instrText xml:space="preserve"> PAGEREF _Toc169769792 \h </w:instrText>
+            </w:r>
+            <w:r>
+              <w:rPr>
+                <w:noProof/>
+                <w:webHidden/>
+              </w:rPr>
+            </w:r>
+            <w:r>
+              <w:rPr>
                 <w:noProof/>
                 <w:webHidden/>
               </w:rPr>
@@ -2353,7 +2270,6 @@
             </w:r>
             <w:r>
               <w:rPr>
-                <w:rFonts w:ascii="Arial" w:hAnsi="Arial" w:cs="Arial"/>
                 <w:noProof/>
                 <w:webHidden/>
               </w:rPr>
@@ -2361,7 +2277,6 @@
             </w:r>
             <w:r>
               <w:rPr>
-                <w:rFonts w:ascii="Arial" w:hAnsi="Arial" w:cs="Arial"/>
                 <w:noProof/>
                 <w:webHidden/>
               </w:rPr>
@@ -2376,11 +2291,16 @@
               <w:tab w:val="right" w:leader="dot" w:pos="9062"/>
             </w:tabs>
             <w:rPr>
-              <w:rFonts w:ascii="Arial" w:hAnsi="Arial" w:cs="Arial"/>
+              <w:rFonts w:eastAsiaTheme="minorEastAsia"/>
               <w:noProof/>
+              <w:kern w:val="2"/>
+              <w:sz w:val="24"/>
+              <w:szCs w:val="24"/>
+              <w:lang w:val="en-GB" w:eastAsia="en-GB"/>
+              <w14:ligatures w14:val="standardContextual"/>
             </w:rPr>
           </w:pPr>
-          <w:hyperlink w:anchor="_Toc169013623" w:history="1">
+          <w:hyperlink w:anchor="_Toc169769793" w:history="1">
             <w:r>
               <w:rPr>
                 <w:rStyle w:val="Hyperlink"/>
@@ -2392,7 +2312,6 @@
             </w:r>
             <w:r>
               <w:rPr>
-                <w:rFonts w:ascii="Arial" w:hAnsi="Arial" w:cs="Arial"/>
                 <w:noProof/>
                 <w:webHidden/>
               </w:rPr>
@@ -2400,7 +2319,6 @@
             </w:r>
             <w:r>
               <w:rPr>
-                <w:rFonts w:ascii="Arial" w:hAnsi="Arial" w:cs="Arial"/>
                 <w:noProof/>
                 <w:webHidden/>
               </w:rPr>
@@ -2408,22 +2326,19 @@
             </w:r>
             <w:r>
               <w:rPr>
-                <w:rFonts w:ascii="Arial" w:hAnsi="Arial" w:cs="Arial"/>
-                <w:noProof/>
-                <w:webHidden/>
-              </w:rPr>
-              <w:instrText xml:space="preserve"> PAGEREF _Toc169013623 \h </w:instrText>
-            </w:r>
-            <w:r>
-              <w:rPr>
-                <w:rFonts w:ascii="Arial" w:hAnsi="Arial" w:cs="Arial"/>
-                <w:noProof/>
-                <w:webHidden/>
-              </w:rPr>
-            </w:r>
-            <w:r>
-              <w:rPr>
-                <w:rFonts w:ascii="Arial" w:hAnsi="Arial" w:cs="Arial"/>
+                <w:noProof/>
+                <w:webHidden/>
+              </w:rPr>
+              <w:instrText xml:space="preserve"> PAGEREF _Toc169769793 \h </w:instrText>
+            </w:r>
+            <w:r>
+              <w:rPr>
+                <w:noProof/>
+                <w:webHidden/>
+              </w:rPr>
+            </w:r>
+            <w:r>
+              <w:rPr>
                 <w:noProof/>
                 <w:webHidden/>
               </w:rPr>
@@ -2431,7 +2346,6 @@
             </w:r>
             <w:r>
               <w:rPr>
-                <w:rFonts w:ascii="Arial" w:hAnsi="Arial" w:cs="Arial"/>
                 <w:noProof/>
                 <w:webHidden/>
               </w:rPr>
@@ -2439,7 +2353,81 @@
             </w:r>
             <w:r>
               <w:rPr>
-                <w:rFonts w:ascii="Arial" w:hAnsi="Arial" w:cs="Arial"/>
+                <w:noProof/>
+                <w:webHidden/>
+              </w:rPr>
+              <w:fldChar w:fldCharType="end"/>
+            </w:r>
+          </w:hyperlink>
+        </w:p>
+        <w:p>
+          <w:pPr>
+            <w:pStyle w:val="TOC2"/>
+            <w:tabs>
+              <w:tab w:val="right" w:leader="dot" w:pos="9062"/>
+            </w:tabs>
+            <w:rPr>
+              <w:rFonts w:eastAsiaTheme="minorEastAsia"/>
+              <w:noProof/>
+              <w:kern w:val="2"/>
+              <w:sz w:val="24"/>
+              <w:szCs w:val="24"/>
+              <w:lang w:val="en-GB" w:eastAsia="en-GB"/>
+              <w14:ligatures w14:val="standardContextual"/>
+            </w:rPr>
+          </w:pPr>
+          <w:hyperlink w:anchor="_Toc169769794" w:history="1">
+            <w:r>
+              <w:rPr>
+                <w:rStyle w:val="Hyperlink"/>
+                <w:noProof/>
+                <w:lang w:val="en-GB"/>
+              </w:rPr>
+              <w:t>Declaration of consent by parents/ info etc</w:t>
+            </w:r>
+            <w:r>
+              <w:rPr>
+                <w:noProof/>
+                <w:webHidden/>
+              </w:rPr>
+              <w:tab/>
+            </w:r>
+            <w:r>
+              <w:rPr>
+                <w:noProof/>
+                <w:webHidden/>
+              </w:rPr>
+              <w:fldChar w:fldCharType="begin"/>
+            </w:r>
+            <w:r>
+              <w:rPr>
+                <w:noProof/>
+                <w:webHidden/>
+              </w:rPr>
+              <w:instrText xml:space="preserve"> PAGEREF _Toc169769794 \h </w:instrText>
+            </w:r>
+            <w:r>
+              <w:rPr>
+                <w:noProof/>
+                <w:webHidden/>
+              </w:rPr>
+            </w:r>
+            <w:r>
+              <w:rPr>
+                <w:noProof/>
+                <w:webHidden/>
+              </w:rPr>
+              <w:fldChar w:fldCharType="separate"/>
+            </w:r>
+            <w:r>
+              <w:rPr>
+                <w:noProof/>
+                <w:webHidden/>
+              </w:rPr>
+              <w:t>6</w:t>
+            </w:r>
+            <w:r>
+              <w:rPr>
                 <w:noProof/>
                 <w:webHidden/>
               </w:rPr>
@@ -2574,27 +2562,7 @@
           <w:szCs w:val="24"/>
           <w:lang w:val="en-GB"/>
         </w:rPr>
-        <w:t xml:space="preserve">Astrid </w:t>
-      </w:r>
-      <w:proofErr w:type="spellStart"/>
-      <w:r>
-        <w:rPr>
-          <w:rFonts w:ascii="Arial" w:hAnsi="Arial" w:cs="Arial"/>
-          <w:sz w:val="24"/>
-          <w:szCs w:val="24"/>
-          <w:lang w:val="en-GB"/>
-        </w:rPr>
-        <w:t>Carrapatoso</w:t>
-      </w:r>
-      <w:proofErr w:type="spellEnd"/>
-      <w:r>
-        <w:rPr>
-          <w:rFonts w:ascii="Arial" w:hAnsi="Arial" w:cs="Arial"/>
-          <w:sz w:val="24"/>
-          <w:szCs w:val="24"/>
-          <w:lang w:val="en-GB"/>
-        </w:rPr>
-        <w:t>, Dr Eva-Maria Waltner, Fabia Spörckmann and Prof Dr Uwe Schmidt f</w:t>
+        <w:t>Astrid Carrapatoso, Dr Eva-Maria Waltner, Fabia Spörckmann and Prof Dr Uwe Schmidt f</w:t>
       </w:r>
       <w:r>
         <w:rPr>
@@ -2789,7 +2757,7 @@
           <w:lang w:val="en-GB"/>
         </w:rPr>
       </w:pPr>
-      <w:bookmarkStart w:id="0" w:name="_Toc169013601"/>
+      <w:bookmarkStart w:id="0" w:name="_Toc169769771"/>
       <w:r>
         <w:rPr>
           <w:rFonts w:ascii="Arial" w:hAnsi="Arial" w:cs="Arial"/>
@@ -2808,7 +2776,7 @@
           <w:lang w:val="en-GB"/>
         </w:rPr>
       </w:pPr>
-      <w:bookmarkStart w:id="1" w:name="_Toc169013602"/>
+      <w:bookmarkStart w:id="1" w:name="_Toc169769772"/>
       <w:r>
         <w:rPr>
           <w:rFonts w:ascii="Arial" w:hAnsi="Arial" w:cs="Arial"/>
@@ -2826,7 +2794,7 @@
           <w:lang w:val="en-GB"/>
         </w:rPr>
       </w:pPr>
-      <w:bookmarkStart w:id="2" w:name="_Toc169013603"/>
+      <w:bookmarkStart w:id="2" w:name="_Toc169769773"/>
       <w:r>
         <w:rPr>
           <w:rFonts w:ascii="Arial" w:hAnsi="Arial" w:cs="Arial"/>
@@ -2844,7 +2812,7 @@
           <w:lang w:val="en-GB"/>
         </w:rPr>
       </w:pPr>
-      <w:bookmarkStart w:id="3" w:name="_Toc169013604"/>
+      <w:bookmarkStart w:id="3" w:name="_Toc169769774"/>
       <w:r>
         <w:rPr>
           <w:rFonts w:ascii="Arial" w:hAnsi="Arial" w:cs="Arial"/>
@@ -2862,7 +2830,7 @@
           <w:lang w:val="en-GB"/>
         </w:rPr>
       </w:pPr>
-      <w:bookmarkStart w:id="4" w:name="_Toc169013605"/>
+      <w:bookmarkStart w:id="4" w:name="_Toc169769775"/>
       <w:r>
         <w:rPr>
           <w:rFonts w:ascii="Arial" w:hAnsi="Arial" w:cs="Arial"/>
@@ -2874,6 +2842,56 @@
     </w:p>
     <w:p>
       <w:pPr>
+        <w:pStyle w:val="Heading3"/>
+        <w:rPr>
+          <w:lang w:val="en-GB"/>
+        </w:rPr>
+      </w:pPr>
+      <w:r>
+        <w:rPr>
+          <w:lang w:val="en-GB"/>
+        </w:rPr>
+        <w:t>Education for sustainability (ESD)</w:t>
+      </w:r>
+    </w:p>
+    <w:p>
+      <w:pPr>
+        <w:pStyle w:val="Heading3"/>
+      </w:pPr>
+      <w:r>
+        <w:t>Goal dimension ESD (include TPB here?)</w:t>
+      </w:r>
+    </w:p>
+    <w:p>
+      <w:pPr>
+        <w:pStyle w:val="Heading3"/>
+        <w:rPr>
+          <w:lang w:val="en-GB"/>
+        </w:rPr>
+      </w:pPr>
+      <w:r>
+        <w:rPr>
+          <w:lang w:val="en-GB"/>
+        </w:rPr>
+        <w:t>Outcome-oriented application</w:t>
+      </w:r>
+    </w:p>
+    <w:p>
+      <w:pPr>
+        <w:pStyle w:val="Heading3"/>
+        <w:rPr>
+          <w:lang w:val="en-GB"/>
+        </w:rPr>
+      </w:pPr>
+      <w:r>
+        <w:rPr>
+          <w:lang w:val="en-GB"/>
+        </w:rPr>
+        <w:t>Self-efficacy beliefs</w:t>
+      </w:r>
+    </w:p>
+    <w:p>
+      <w:pPr>
         <w:rPr>
           <w:rFonts w:ascii="Arial" w:hAnsi="Arial" w:cs="Arial"/>
           <w:lang w:val="en-GB"/>
@@ -2888,7 +2906,7 @@
           <w:lang w:val="en-GB"/>
         </w:rPr>
       </w:pPr>
-      <w:bookmarkStart w:id="5" w:name="_Toc169013606"/>
+      <w:bookmarkStart w:id="5" w:name="_Toc169769776"/>
       <w:r>
         <w:rPr>
           <w:rFonts w:ascii="Arial" w:hAnsi="Arial" w:cs="Arial"/>
@@ -2906,7 +2924,23 @@
           <w:lang w:val="en-GB"/>
         </w:rPr>
       </w:pPr>
-      <w:bookmarkStart w:id="6" w:name="_Toc169013607"/>
+      <w:bookmarkStart w:id="6" w:name="_Toc169769777"/>
+      <w:r>
+        <w:rPr>
+          <w:rFonts w:ascii="Arial" w:hAnsi="Arial" w:cs="Arial"/>
+          <w:lang w:val="en-GB"/>
+        </w:rPr>
+        <w:t>Project description KlimaRatSchule</w:t>
+      </w:r>
+    </w:p>
+    <w:p>
+      <w:pPr>
+        <w:pStyle w:val="Heading2"/>
+        <w:rPr>
+          <w:rFonts w:ascii="Arial" w:hAnsi="Arial" w:cs="Arial"/>
+          <w:lang w:val="en-GB"/>
+        </w:rPr>
+      </w:pPr>
       <w:r>
         <w:rPr>
           <w:rFonts w:ascii="Arial" w:hAnsi="Arial" w:cs="Arial"/>
@@ -2924,7 +2958,7 @@
           <w:lang w:val="en-GB"/>
         </w:rPr>
       </w:pPr>
-      <w:bookmarkStart w:id="7" w:name="_Toc169013608"/>
+      <w:bookmarkStart w:id="7" w:name="_Toc169769778"/>
       <w:r>
         <w:rPr>
           <w:rFonts w:ascii="Arial" w:hAnsi="Arial" w:cs="Arial"/>
@@ -2942,7 +2976,7 @@
           <w:lang w:val="en-GB"/>
         </w:rPr>
       </w:pPr>
-      <w:bookmarkStart w:id="8" w:name="_Toc169013609"/>
+      <w:bookmarkStart w:id="8" w:name="_Toc169769779"/>
       <w:r>
         <w:rPr>
           <w:rFonts w:ascii="Arial" w:hAnsi="Arial" w:cs="Arial"/>
@@ -2968,7 +3002,7 @@
           <w:lang w:val="en-GB"/>
         </w:rPr>
       </w:pPr>
-      <w:bookmarkStart w:id="9" w:name="_Toc169013610"/>
+      <w:bookmarkStart w:id="9" w:name="_Toc169769780"/>
       <w:r>
         <w:rPr>
           <w:rFonts w:ascii="Arial" w:hAnsi="Arial" w:cs="Arial"/>
@@ -2986,7 +3020,7 @@
           <w:lang w:val="en-GB"/>
         </w:rPr>
       </w:pPr>
-      <w:bookmarkStart w:id="10" w:name="_Toc169013611"/>
+      <w:bookmarkStart w:id="10" w:name="_Toc169769781"/>
       <w:r>
         <w:rPr>
           <w:rFonts w:ascii="Arial" w:hAnsi="Arial" w:cs="Arial"/>
@@ -3011,7 +3045,7 @@
           <w:lang w:val="en-GB"/>
         </w:rPr>
       </w:pPr>
-      <w:bookmarkStart w:id="11" w:name="_Toc169013612"/>
+      <w:bookmarkStart w:id="11" w:name="_Toc169769782"/>
       <w:r>
         <w:rPr>
           <w:rFonts w:ascii="Arial" w:hAnsi="Arial" w:cs="Arial"/>
@@ -3029,7 +3063,7 @@
           <w:lang w:val="en-GB"/>
         </w:rPr>
       </w:pPr>
-      <w:bookmarkStart w:id="12" w:name="_Toc169013613"/>
+      <w:bookmarkStart w:id="12" w:name="_Toc169769783"/>
       <w:r>
         <w:rPr>
           <w:rFonts w:ascii="Arial" w:hAnsi="Arial" w:cs="Arial"/>
@@ -3055,7 +3089,7 @@
           <w:lang w:val="en-GB"/>
         </w:rPr>
       </w:pPr>
-      <w:bookmarkStart w:id="13" w:name="_Toc169013614"/>
+      <w:bookmarkStart w:id="13" w:name="_Toc169769784"/>
       <w:r>
         <w:rPr>
           <w:rFonts w:ascii="Arial" w:hAnsi="Arial" w:cs="Arial"/>
@@ -3073,7 +3107,7 @@
           <w:lang w:val="en-GB"/>
         </w:rPr>
       </w:pPr>
-      <w:bookmarkStart w:id="14" w:name="_Toc169013615"/>
+      <w:bookmarkStart w:id="14" w:name="_Toc169769785"/>
       <w:r>
         <w:rPr>
           <w:rFonts w:ascii="Arial" w:hAnsi="Arial" w:cs="Arial"/>
@@ -3091,7 +3125,7 @@
           <w:lang w:val="en-GB"/>
         </w:rPr>
       </w:pPr>
-      <w:bookmarkStart w:id="15" w:name="_Toc169013616"/>
+      <w:bookmarkStart w:id="15" w:name="_Toc169769786"/>
       <w:r>
         <w:rPr>
           <w:rFonts w:ascii="Arial" w:hAnsi="Arial" w:cs="Arial"/>
@@ -3109,7 +3143,7 @@
           <w:lang w:val="en-GB"/>
         </w:rPr>
       </w:pPr>
-      <w:bookmarkStart w:id="16" w:name="_Toc169013617"/>
+      <w:bookmarkStart w:id="16" w:name="_Toc169769787"/>
       <w:r>
         <w:rPr>
           <w:rFonts w:ascii="Arial" w:hAnsi="Arial" w:cs="Arial"/>
@@ -3127,7 +3161,7 @@
           <w:lang w:val="en-GB"/>
         </w:rPr>
       </w:pPr>
-      <w:bookmarkStart w:id="17" w:name="_Toc169013618"/>
+      <w:bookmarkStart w:id="17" w:name="_Toc169769788"/>
       <w:r>
         <w:rPr>
           <w:rFonts w:ascii="Arial" w:hAnsi="Arial" w:cs="Arial"/>
@@ -3145,7 +3179,7 @@
           <w:lang w:val="en-GB"/>
         </w:rPr>
       </w:pPr>
-      <w:bookmarkStart w:id="18" w:name="_Toc169013619"/>
+      <w:bookmarkStart w:id="18" w:name="_Toc169769789"/>
       <w:r>
         <w:rPr>
           <w:rFonts w:ascii="Arial" w:hAnsi="Arial" w:cs="Arial"/>
@@ -3163,7 +3197,7 @@
           <w:lang w:val="en-GB"/>
         </w:rPr>
       </w:pPr>
-      <w:bookmarkStart w:id="19" w:name="_Toc169013620"/>
+      <w:bookmarkStart w:id="19" w:name="_Toc169769790"/>
       <w:r>
         <w:rPr>
           <w:rFonts w:ascii="Arial" w:hAnsi="Arial" w:cs="Arial"/>
@@ -3189,7 +3223,7 @@
           <w:lang w:val="en-GB"/>
         </w:rPr>
       </w:pPr>
-      <w:bookmarkStart w:id="20" w:name="_Toc169013621"/>
+      <w:bookmarkStart w:id="20" w:name="_Toc169769791"/>
       <w:r>
         <w:rPr>
           <w:rFonts w:ascii="Arial" w:hAnsi="Arial" w:cs="Arial"/>
@@ -3207,7 +3241,7 @@
           <w:lang w:val="en-GB"/>
         </w:rPr>
       </w:pPr>
-      <w:bookmarkStart w:id="21" w:name="_Toc169013622"/>
+      <w:bookmarkStart w:id="21" w:name="_Toc169769792"/>
       <w:r>
         <w:rPr>
           <w:rFonts w:ascii="Arial" w:hAnsi="Arial" w:cs="Arial"/>
@@ -3225,7 +3259,7 @@
           <w:lang w:val="en-GB"/>
         </w:rPr>
       </w:pPr>
-      <w:bookmarkStart w:id="22" w:name="_Toc169013623"/>
+      <w:bookmarkStart w:id="22" w:name="_Toc169769793"/>
       <w:r>
         <w:rPr>
           <w:rFonts w:ascii="Arial" w:hAnsi="Arial" w:cs="Arial"/>
@@ -3234,6 +3268,29 @@
         <w:t>Appendices</w:t>
       </w:r>
       <w:bookmarkEnd w:id="22"/>
+    </w:p>
+    <w:p>
+      <w:pPr>
+        <w:pStyle w:val="Heading2"/>
+        <w:rPr>
+          <w:lang w:val="en-GB"/>
+        </w:rPr>
+      </w:pPr>
+      <w:bookmarkStart w:id="23" w:name="_Toc169769794"/>
+      <w:r>
+        <w:rPr>
+          <w:lang w:val="en-GB"/>
+        </w:rPr>
+        <w:t>Declaration of consent by parents/ info etc</w:t>
+      </w:r>
+      <w:bookmarkEnd w:id="23"/>
+    </w:p>
+    <w:p>
+      <w:pPr>
+        <w:rPr>
+          <w:lang w:val="en-GB"/>
+        </w:rPr>
+      </w:pPr>
     </w:p>
     <w:sectPr>
       <w:pgSz w:w="11906" w:h="16838"/>
@@ -4040,6 +4097,28 @@
       <w:szCs w:val="26"/>
     </w:rPr>
   </w:style>
+  <w:style w:type="paragraph" w:styleId="Heading3">
+    <w:name w:val="heading 3"/>
+    <w:basedOn w:val="Normal"/>
+    <w:next w:val="Normal"/>
+    <w:link w:val="Heading3Char"/>
+    <w:uiPriority w:val="9"/>
+    <w:unhideWhenUsed/>
+    <w:qFormat/>
+    <w:rsid w:val="00A9358D"/>
+    <w:pPr>
+      <w:keepNext/>
+      <w:keepLines/>
+      <w:spacing w:before="40" w:after="0"/>
+      <w:outlineLvl w:val="2"/>
+    </w:pPr>
+    <w:rPr>
+      <w:rFonts w:asciiTheme="majorHAnsi" w:eastAsiaTheme="majorEastAsia" w:hAnsiTheme="majorHAnsi" w:cstheme="majorBidi"/>
+      <w:color w:val="1F4D78" w:themeColor="accent1" w:themeShade="7F"/>
+      <w:sz w:val="24"/>
+      <w:szCs w:val="24"/>
+    </w:rPr>
+  </w:style>
   <w:style w:type="character" w:default="1" w:styleId="DefaultParagraphFont">
     <w:name w:val="Default Paragraph Font"/>
     <w:uiPriority w:val="1"/>
@@ -4153,6 +4232,19 @@
     <w:rPr>
       <w:color w:val="0563C1" w:themeColor="hyperlink"/>
       <w:u w:val="single"/>
+    </w:rPr>
+  </w:style>
+  <w:style w:type="character" w:customStyle="1" w:styleId="Heading3Char">
+    <w:name w:val="Heading 3 Char"/>
+    <w:basedOn w:val="DefaultParagraphFont"/>
+    <w:link w:val="Heading3"/>
+    <w:uiPriority w:val="9"/>
+    <w:rsid w:val="00A9358D"/>
+    <w:rPr>
+      <w:rFonts w:asciiTheme="majorHAnsi" w:eastAsiaTheme="majorEastAsia" w:hAnsiTheme="majorHAnsi" w:cstheme="majorBidi"/>
+      <w:color w:val="1F4D78" w:themeColor="accent1" w:themeShade="7F"/>
+      <w:sz w:val="24"/>
+      <w:szCs w:val="24"/>
     </w:rPr>
   </w:style>
 </w:styles>

</xml_diff>